<commit_message>
Added information in PFKM
</commit_message>
<xml_diff>
--- a/proteins.docx
+++ b/proteins.docx
@@ -47,13 +47,47 @@
           <w:lang w:val="en-US"/>
         </w:rPr>
       </w:pPr>
+      <w:r>
+        <w:rPr>
+          <w:lang w:val="en-US"/>
+        </w:rPr>
+        <w:t>Hemoglobin-beta Human HBB_HUMAN P68871</w:t>
+      </w:r>
+    </w:p>
+    <w:p>
+      <w:pPr>
+        <w:rPr>
+          <w:lang w:val="en-US"/>
+        </w:rPr>
+      </w:pPr>
+      <w:r>
+        <w:rPr>
+          <w:lang w:val="en-US"/>
+        </w:rPr>
+        <w:t xml:space="preserve">PFKM Human PFKAM_HUMAN P08237 </w:t>
+      </w:r>
+    </w:p>
+    <w:p>
+      <w:pPr>
+        <w:rPr>
+          <w:lang w:val="en-US"/>
+        </w:rPr>
+      </w:pPr>
       <w:bookmarkStart w:id="0" w:name="_GoBack"/>
       <w:bookmarkEnd w:id="0"/>
+      <w:proofErr w:type="spellStart"/>
       <w:r>
         <w:rPr>
           <w:lang w:val="en-US"/>
         </w:rPr>
-        <w:t>Hemoglobin-beta Human HBB_HUMAN P68871</w:t>
+        <w:t>Pfkm</w:t>
+      </w:r>
+      <w:proofErr w:type="spellEnd"/>
+      <w:r>
+        <w:rPr>
+          <w:lang w:val="en-US"/>
+        </w:rPr>
+        <w:t xml:space="preserve"> Mouse PFKAM_MOUSE P47857</w:t>
       </w:r>
     </w:p>
     <w:sectPr>

</xml_diff>

<commit_message>
I added a mistake on purpose
</commit_message>
<xml_diff>
--- a/proteins.docx
+++ b/proteins.docx
@@ -73,8 +73,6 @@
           <w:lang w:val="en-US"/>
         </w:rPr>
       </w:pPr>
-      <w:bookmarkStart w:id="0" w:name="_GoBack"/>
-      <w:bookmarkEnd w:id="0"/>
       <w:proofErr w:type="spellStart"/>
       <w:r>
         <w:rPr>
@@ -89,6 +87,21 @@
         </w:rPr>
         <w:t xml:space="preserve"> Mouse PFKAM_MOUSE P47857</w:t>
       </w:r>
+    </w:p>
+    <w:p>
+      <w:pPr>
+        <w:rPr>
+          <w:lang w:val="en-US"/>
+        </w:rPr>
+      </w:pPr>
+      <w:r>
+        <w:rPr>
+          <w:lang w:val="en-US"/>
+        </w:rPr>
+        <w:t>This is clearly another mistake!</w:t>
+      </w:r>
+      <w:bookmarkStart w:id="0" w:name="_GoBack"/>
+      <w:bookmarkEnd w:id="0"/>
     </w:p>
     <w:sectPr>
       <w:pgSz w:w="11906" w:h="16838"/>

</xml_diff>

<commit_message>
Revert "I added a mistake on purpose"
This reverts commit 89f05fd2e49038369f642f1447d2ee5381108356.
</commit_message>
<xml_diff>
--- a/proteins.docx
+++ b/proteins.docx
@@ -73,6 +73,8 @@
           <w:lang w:val="en-US"/>
         </w:rPr>
       </w:pPr>
+      <w:bookmarkStart w:id="0" w:name="_GoBack"/>
+      <w:bookmarkEnd w:id="0"/>
       <w:proofErr w:type="spellStart"/>
       <w:r>
         <w:rPr>
@@ -87,21 +89,6 @@
         </w:rPr>
         <w:t xml:space="preserve"> Mouse PFKAM_MOUSE P47857</w:t>
       </w:r>
-    </w:p>
-    <w:p>
-      <w:pPr>
-        <w:rPr>
-          <w:lang w:val="en-US"/>
-        </w:rPr>
-      </w:pPr>
-      <w:r>
-        <w:rPr>
-          <w:lang w:val="en-US"/>
-        </w:rPr>
-        <w:t>This is clearly another mistake!</w:t>
-      </w:r>
-      <w:bookmarkStart w:id="0" w:name="_GoBack"/>
-      <w:bookmarkEnd w:id="0"/>
     </w:p>
     <w:sectPr>
       <w:pgSz w:w="11906" w:h="16838"/>

</xml_diff>